<commit_message>
submitted for grade 10.28.23
</commit_message>
<xml_diff>
--- a/D191 documentation.docx
+++ b/D191 documentation.docx
@@ -375,7 +375,31 @@
           <w:szCs w:val="24"/>
           <w14:ligatures w14:val="none"/>
         </w:rPr>
-        <w:t xml:space="preserve">the lowest amount of </w:t>
+        <w:t xml:space="preserve">the lowest </w:t>
+      </w:r>
+      <w:proofErr w:type="gramStart"/>
+      <w:r>
+        <w:rPr>
+          <w:rFonts w:ascii="Lato" w:eastAsia="Times New Roman" w:hAnsi="Lato" w:cs="Times New Roman"/>
+          <w:color w:val="333333"/>
+          <w:kern w:val="0"/>
+          <w:sz w:val="24"/>
+          <w:szCs w:val="24"/>
+          <w14:ligatures w14:val="none"/>
+        </w:rPr>
+        <w:t>amount</w:t>
+      </w:r>
+      <w:proofErr w:type="gramEnd"/>
+      <w:r>
+        <w:rPr>
+          <w:rFonts w:ascii="Lato" w:eastAsia="Times New Roman" w:hAnsi="Lato" w:cs="Times New Roman"/>
+          <w:color w:val="333333"/>
+          <w:kern w:val="0"/>
+          <w:sz w:val="24"/>
+          <w:szCs w:val="24"/>
+          <w14:ligatures w14:val="none"/>
+        </w:rPr>
+        <w:t xml:space="preserve"> of </w:t>
       </w:r>
       <w:r>
         <w:rPr>
@@ -2671,7 +2695,19 @@
           <w:szCs w:val="24"/>
           <w14:ligatures w14:val="none"/>
         </w:rPr>
-        <w:t>Concat_Names</w:t>
+        <w:t>Concat_</w:t>
+      </w:r>
+      <w:proofErr w:type="gramStart"/>
+      <w:r>
+        <w:rPr>
+          <w:rFonts w:ascii="Lato" w:eastAsia="Times New Roman" w:hAnsi="Lato" w:cs="Times New Roman"/>
+          <w:color w:val="333333"/>
+          <w:kern w:val="0"/>
+          <w:sz w:val="24"/>
+          <w:szCs w:val="24"/>
+          <w14:ligatures w14:val="none"/>
+        </w:rPr>
+        <w:t>Names</w:t>
       </w:r>
       <w:proofErr w:type="spellEnd"/>
       <w:r>
@@ -2686,6 +2722,7 @@
         <w:t>(</w:t>
       </w:r>
       <w:proofErr w:type="spellStart"/>
+      <w:proofErr w:type="gramEnd"/>
       <w:r>
         <w:rPr>
           <w:rFonts w:ascii="Lato" w:eastAsia="Times New Roman" w:hAnsi="Lato" w:cs="Times New Roman"/>
@@ -2757,7 +2794,31 @@
           <w:szCs w:val="24"/>
           <w14:ligatures w14:val="none"/>
         </w:rPr>
-        <w:t>RETURNS VARCHAR(90)</w:t>
+        <w:t xml:space="preserve">RETURNS </w:t>
+      </w:r>
+      <w:proofErr w:type="gramStart"/>
+      <w:r>
+        <w:rPr>
+          <w:rFonts w:ascii="Lato" w:eastAsia="Times New Roman" w:hAnsi="Lato" w:cs="Times New Roman"/>
+          <w:color w:val="333333"/>
+          <w:kern w:val="0"/>
+          <w:sz w:val="24"/>
+          <w:szCs w:val="24"/>
+          <w14:ligatures w14:val="none"/>
+        </w:rPr>
+        <w:t>VARCHAR(</w:t>
+      </w:r>
+      <w:proofErr w:type="gramEnd"/>
+      <w:r>
+        <w:rPr>
+          <w:rFonts w:ascii="Lato" w:eastAsia="Times New Roman" w:hAnsi="Lato" w:cs="Times New Roman"/>
+          <w:color w:val="333333"/>
+          <w:kern w:val="0"/>
+          <w:sz w:val="24"/>
+          <w:szCs w:val="24"/>
+          <w14:ligatures w14:val="none"/>
+        </w:rPr>
+        <w:t>90)</w:t>
       </w:r>
     </w:p>
     <w:p>
@@ -2898,7 +2959,31 @@
           <w:szCs w:val="24"/>
           <w14:ligatures w14:val="none"/>
         </w:rPr>
-        <w:t xml:space="preserve"> VARCHAR(90);</w:t>
+        <w:t xml:space="preserve"> </w:t>
+      </w:r>
+      <w:proofErr w:type="gramStart"/>
+      <w:r>
+        <w:rPr>
+          <w:rFonts w:ascii="Lato" w:eastAsia="Times New Roman" w:hAnsi="Lato" w:cs="Times New Roman"/>
+          <w:color w:val="333333"/>
+          <w:kern w:val="0"/>
+          <w:sz w:val="24"/>
+          <w:szCs w:val="24"/>
+          <w14:ligatures w14:val="none"/>
+        </w:rPr>
+        <w:t>VARCHAR(</w:t>
+      </w:r>
+      <w:proofErr w:type="gramEnd"/>
+      <w:r>
+        <w:rPr>
+          <w:rFonts w:ascii="Lato" w:eastAsia="Times New Roman" w:hAnsi="Lato" w:cs="Times New Roman"/>
+          <w:color w:val="333333"/>
+          <w:kern w:val="0"/>
+          <w:sz w:val="24"/>
+          <w:szCs w:val="24"/>
+          <w14:ligatures w14:val="none"/>
+        </w:rPr>
+        <w:t>90);</w:t>
       </w:r>
     </w:p>
     <w:p>
@@ -3011,7 +3096,19 @@
           <w:szCs w:val="24"/>
           <w14:ligatures w14:val="none"/>
         </w:rPr>
-        <w:t>full_name</w:t>
+        <w:t>full_</w:t>
+      </w:r>
+      <w:proofErr w:type="gramStart"/>
+      <w:r>
+        <w:rPr>
+          <w:rFonts w:ascii="Lato" w:eastAsia="Times New Roman" w:hAnsi="Lato" w:cs="Times New Roman"/>
+          <w:color w:val="333333"/>
+          <w:kern w:val="0"/>
+          <w:sz w:val="24"/>
+          <w:szCs w:val="24"/>
+          <w14:ligatures w14:val="none"/>
+        </w:rPr>
+        <w:t>name</w:t>
       </w:r>
       <w:proofErr w:type="spellEnd"/>
       <w:r>
@@ -3025,6 +3122,7 @@
         </w:rPr>
         <w:t>;</w:t>
       </w:r>
+      <w:proofErr w:type="gramEnd"/>
     </w:p>
     <w:p>
       <w:pPr>
@@ -3062,7 +3160,19 @@
           <w:szCs w:val="24"/>
           <w14:ligatures w14:val="none"/>
         </w:rPr>
-        <w:t>full_name</w:t>
+        <w:t>full_</w:t>
+      </w:r>
+      <w:proofErr w:type="gramStart"/>
+      <w:r>
+        <w:rPr>
+          <w:rFonts w:ascii="Lato" w:eastAsia="Times New Roman" w:hAnsi="Lato" w:cs="Times New Roman"/>
+          <w:color w:val="333333"/>
+          <w:kern w:val="0"/>
+          <w:sz w:val="24"/>
+          <w:szCs w:val="24"/>
+          <w14:ligatures w14:val="none"/>
+        </w:rPr>
+        <w:t>name</w:t>
       </w:r>
       <w:proofErr w:type="spellEnd"/>
       <w:r>
@@ -3076,6 +3186,7 @@
         </w:rPr>
         <w:t>;</w:t>
       </w:r>
+      <w:proofErr w:type="gramEnd"/>
     </w:p>
     <w:p>
       <w:pPr>
@@ -3091,6 +3202,7 @@
           <w14:ligatures w14:val="none"/>
         </w:rPr>
       </w:pPr>
+      <w:proofErr w:type="gramStart"/>
       <w:r>
         <w:rPr>
           <w:rFonts w:ascii="Lato" w:eastAsia="Times New Roman" w:hAnsi="Lato" w:cs="Times New Roman"/>
@@ -3102,6 +3214,7 @@
         </w:rPr>
         <w:t>END;</w:t>
       </w:r>
+      <w:proofErr w:type="gramEnd"/>
     </w:p>
     <w:p>
       <w:pPr>
@@ -3359,47 +3472,73 @@
           <w:szCs w:val="24"/>
           <w14:ligatures w14:val="none"/>
         </w:rPr>
-        <w:t>DROP TABLE IF EXISTS Lowest_10_Detailed;</w:t>
-      </w:r>
-    </w:p>
-    <w:p>
-      <w:pPr>
-        <w:shd w:val="clear" w:color="auto" w:fill="FFFFFF"/>
-        <w:spacing w:after="0" w:line="240" w:lineRule="auto"/>
-        <w:rPr>
-          <w:rFonts w:ascii="Lato" w:eastAsia="Times New Roman" w:hAnsi="Lato" w:cs="Times New Roman"/>
-          <w:color w:val="333333"/>
-          <w:kern w:val="0"/>
-          <w:sz w:val="24"/>
-          <w:szCs w:val="24"/>
-          <w14:ligatures w14:val="none"/>
-        </w:rPr>
-      </w:pPr>
-    </w:p>
-    <w:p>
-      <w:pPr>
-        <w:shd w:val="clear" w:color="auto" w:fill="FFFFFF"/>
-        <w:spacing w:after="0" w:line="240" w:lineRule="auto"/>
-        <w:rPr>
-          <w:rFonts w:ascii="Lato" w:eastAsia="Times New Roman" w:hAnsi="Lato" w:cs="Times New Roman"/>
-          <w:color w:val="333333"/>
-          <w:kern w:val="0"/>
-          <w:sz w:val="24"/>
-          <w:szCs w:val="24"/>
-          <w14:ligatures w14:val="none"/>
-        </w:rPr>
-      </w:pPr>
-      <w:r>
-        <w:rPr>
-          <w:rFonts w:ascii="Lato" w:eastAsia="Times New Roman" w:hAnsi="Lato" w:cs="Times New Roman"/>
-          <w:color w:val="333333"/>
-          <w:kern w:val="0"/>
-          <w:sz w:val="24"/>
-          <w:szCs w:val="24"/>
-          <w14:ligatures w14:val="none"/>
-        </w:rPr>
-        <w:t>CREATE TABLE Lowest_10_Detailed(</w:t>
-      </w:r>
+        <w:t>DROP TABLE IF EXISTS Lowest_10_</w:t>
+      </w:r>
+      <w:proofErr w:type="gramStart"/>
+      <w:r>
+        <w:rPr>
+          <w:rFonts w:ascii="Lato" w:eastAsia="Times New Roman" w:hAnsi="Lato" w:cs="Times New Roman"/>
+          <w:color w:val="333333"/>
+          <w:kern w:val="0"/>
+          <w:sz w:val="24"/>
+          <w:szCs w:val="24"/>
+          <w14:ligatures w14:val="none"/>
+        </w:rPr>
+        <w:t>Detailed;</w:t>
+      </w:r>
+      <w:proofErr w:type="gramEnd"/>
+    </w:p>
+    <w:p>
+      <w:pPr>
+        <w:shd w:val="clear" w:color="auto" w:fill="FFFFFF"/>
+        <w:spacing w:after="0" w:line="240" w:lineRule="auto"/>
+        <w:rPr>
+          <w:rFonts w:ascii="Lato" w:eastAsia="Times New Roman" w:hAnsi="Lato" w:cs="Times New Roman"/>
+          <w:color w:val="333333"/>
+          <w:kern w:val="0"/>
+          <w:sz w:val="24"/>
+          <w:szCs w:val="24"/>
+          <w14:ligatures w14:val="none"/>
+        </w:rPr>
+      </w:pPr>
+    </w:p>
+    <w:p>
+      <w:pPr>
+        <w:shd w:val="clear" w:color="auto" w:fill="FFFFFF"/>
+        <w:spacing w:after="0" w:line="240" w:lineRule="auto"/>
+        <w:rPr>
+          <w:rFonts w:ascii="Lato" w:eastAsia="Times New Roman" w:hAnsi="Lato" w:cs="Times New Roman"/>
+          <w:color w:val="333333"/>
+          <w:kern w:val="0"/>
+          <w:sz w:val="24"/>
+          <w:szCs w:val="24"/>
+          <w14:ligatures w14:val="none"/>
+        </w:rPr>
+      </w:pPr>
+      <w:r>
+        <w:rPr>
+          <w:rFonts w:ascii="Lato" w:eastAsia="Times New Roman" w:hAnsi="Lato" w:cs="Times New Roman"/>
+          <w:color w:val="333333"/>
+          <w:kern w:val="0"/>
+          <w:sz w:val="24"/>
+          <w:szCs w:val="24"/>
+          <w14:ligatures w14:val="none"/>
+        </w:rPr>
+        <w:t>CREATE TABLE Lowest_10_</w:t>
+      </w:r>
+      <w:proofErr w:type="gramStart"/>
+      <w:r>
+        <w:rPr>
+          <w:rFonts w:ascii="Lato" w:eastAsia="Times New Roman" w:hAnsi="Lato" w:cs="Times New Roman"/>
+          <w:color w:val="333333"/>
+          <w:kern w:val="0"/>
+          <w:sz w:val="24"/>
+          <w:szCs w:val="24"/>
+          <w14:ligatures w14:val="none"/>
+        </w:rPr>
+        <w:t>Detailed(</w:t>
+      </w:r>
+      <w:proofErr w:type="gramEnd"/>
     </w:p>
     <w:p>
       <w:pPr>
@@ -3536,32 +3675,80 @@
           <w:szCs w:val="24"/>
           <w14:ligatures w14:val="none"/>
         </w:rPr>
-        <w:t xml:space="preserve"> varchar(90),</w:t>
-      </w:r>
-    </w:p>
-    <w:p>
-      <w:pPr>
-        <w:shd w:val="clear" w:color="auto" w:fill="FFFFFF"/>
-        <w:spacing w:after="0" w:line="240" w:lineRule="auto"/>
-        <w:rPr>
-          <w:rFonts w:ascii="Lato" w:eastAsia="Times New Roman" w:hAnsi="Lato" w:cs="Times New Roman"/>
-          <w:color w:val="333333"/>
-          <w:kern w:val="0"/>
-          <w:sz w:val="24"/>
-          <w:szCs w:val="24"/>
-          <w14:ligatures w14:val="none"/>
-        </w:rPr>
-      </w:pPr>
-      <w:r>
-        <w:rPr>
-          <w:rFonts w:ascii="Lato" w:eastAsia="Times New Roman" w:hAnsi="Lato" w:cs="Times New Roman"/>
-          <w:color w:val="333333"/>
-          <w:kern w:val="0"/>
-          <w:sz w:val="24"/>
-          <w:szCs w:val="24"/>
-          <w14:ligatures w14:val="none"/>
-        </w:rPr>
-        <w:t>email varchar(50),</w:t>
+        <w:t xml:space="preserve"> </w:t>
+      </w:r>
+      <w:proofErr w:type="gramStart"/>
+      <w:r>
+        <w:rPr>
+          <w:rFonts w:ascii="Lato" w:eastAsia="Times New Roman" w:hAnsi="Lato" w:cs="Times New Roman"/>
+          <w:color w:val="333333"/>
+          <w:kern w:val="0"/>
+          <w:sz w:val="24"/>
+          <w:szCs w:val="24"/>
+          <w14:ligatures w14:val="none"/>
+        </w:rPr>
+        <w:t>varchar(</w:t>
+      </w:r>
+      <w:proofErr w:type="gramEnd"/>
+      <w:r>
+        <w:rPr>
+          <w:rFonts w:ascii="Lato" w:eastAsia="Times New Roman" w:hAnsi="Lato" w:cs="Times New Roman"/>
+          <w:color w:val="333333"/>
+          <w:kern w:val="0"/>
+          <w:sz w:val="24"/>
+          <w:szCs w:val="24"/>
+          <w14:ligatures w14:val="none"/>
+        </w:rPr>
+        <w:t>90),</w:t>
+      </w:r>
+    </w:p>
+    <w:p>
+      <w:pPr>
+        <w:shd w:val="clear" w:color="auto" w:fill="FFFFFF"/>
+        <w:spacing w:after="0" w:line="240" w:lineRule="auto"/>
+        <w:rPr>
+          <w:rFonts w:ascii="Lato" w:eastAsia="Times New Roman" w:hAnsi="Lato" w:cs="Times New Roman"/>
+          <w:color w:val="333333"/>
+          <w:kern w:val="0"/>
+          <w:sz w:val="24"/>
+          <w:szCs w:val="24"/>
+          <w14:ligatures w14:val="none"/>
+        </w:rPr>
+      </w:pPr>
+      <w:r>
+        <w:rPr>
+          <w:rFonts w:ascii="Lato" w:eastAsia="Times New Roman" w:hAnsi="Lato" w:cs="Times New Roman"/>
+          <w:color w:val="333333"/>
+          <w:kern w:val="0"/>
+          <w:sz w:val="24"/>
+          <w:szCs w:val="24"/>
+          <w14:ligatures w14:val="none"/>
+        </w:rPr>
+        <w:t xml:space="preserve">email </w:t>
+      </w:r>
+      <w:proofErr w:type="gramStart"/>
+      <w:r>
+        <w:rPr>
+          <w:rFonts w:ascii="Lato" w:eastAsia="Times New Roman" w:hAnsi="Lato" w:cs="Times New Roman"/>
+          <w:color w:val="333333"/>
+          <w:kern w:val="0"/>
+          <w:sz w:val="24"/>
+          <w:szCs w:val="24"/>
+          <w14:ligatures w14:val="none"/>
+        </w:rPr>
+        <w:t>varchar(</w:t>
+      </w:r>
+      <w:proofErr w:type="gramEnd"/>
+      <w:r>
+        <w:rPr>
+          <w:rFonts w:ascii="Lato" w:eastAsia="Times New Roman" w:hAnsi="Lato" w:cs="Times New Roman"/>
+          <w:color w:val="333333"/>
+          <w:kern w:val="0"/>
+          <w:sz w:val="24"/>
+          <w:szCs w:val="24"/>
+          <w14:ligatures w14:val="none"/>
+        </w:rPr>
+        <w:t>50),</w:t>
       </w:r>
     </w:p>
     <w:p>
@@ -3599,8 +3786,21 @@
           <w:szCs w:val="24"/>
           <w14:ligatures w14:val="none"/>
         </w:rPr>
-        <w:t xml:space="preserve"> integer);</w:t>
-      </w:r>
+        <w:t xml:space="preserve"> integer</w:t>
+      </w:r>
+      <w:proofErr w:type="gramStart"/>
+      <w:r>
+        <w:rPr>
+          <w:rFonts w:ascii="Lato" w:eastAsia="Times New Roman" w:hAnsi="Lato" w:cs="Times New Roman"/>
+          <w:color w:val="333333"/>
+          <w:kern w:val="0"/>
+          <w:sz w:val="24"/>
+          <w:szCs w:val="24"/>
+          <w14:ligatures w14:val="none"/>
+        </w:rPr>
+        <w:t>);</w:t>
+      </w:r>
+      <w:proofErr w:type="gramEnd"/>
     </w:p>
     <w:p>
       <w:pPr>
@@ -3738,47 +3938,73 @@
           <w:szCs w:val="24"/>
           <w14:ligatures w14:val="none"/>
         </w:rPr>
-        <w:t>DROP TABLE IF EXISTS Lowest_10_Summary;</w:t>
-      </w:r>
-    </w:p>
-    <w:p>
-      <w:pPr>
-        <w:shd w:val="clear" w:color="auto" w:fill="FFFFFF"/>
-        <w:spacing w:after="0" w:line="240" w:lineRule="auto"/>
-        <w:rPr>
-          <w:rFonts w:ascii="Lato" w:eastAsia="Times New Roman" w:hAnsi="Lato" w:cs="Times New Roman"/>
-          <w:color w:val="333333"/>
-          <w:kern w:val="0"/>
-          <w:sz w:val="24"/>
-          <w:szCs w:val="24"/>
-          <w14:ligatures w14:val="none"/>
-        </w:rPr>
-      </w:pPr>
-    </w:p>
-    <w:p>
-      <w:pPr>
-        <w:shd w:val="clear" w:color="auto" w:fill="FFFFFF"/>
-        <w:spacing w:after="0" w:line="240" w:lineRule="auto"/>
-        <w:rPr>
-          <w:rFonts w:ascii="Lato" w:eastAsia="Times New Roman" w:hAnsi="Lato" w:cs="Times New Roman"/>
-          <w:color w:val="333333"/>
-          <w:kern w:val="0"/>
-          <w:sz w:val="24"/>
-          <w:szCs w:val="24"/>
-          <w14:ligatures w14:val="none"/>
-        </w:rPr>
-      </w:pPr>
-      <w:r>
-        <w:rPr>
-          <w:rFonts w:ascii="Lato" w:eastAsia="Times New Roman" w:hAnsi="Lato" w:cs="Times New Roman"/>
-          <w:color w:val="333333"/>
-          <w:kern w:val="0"/>
-          <w:sz w:val="24"/>
-          <w:szCs w:val="24"/>
-          <w14:ligatures w14:val="none"/>
-        </w:rPr>
-        <w:t>CREATE TABLE Lowest_10_Summary(</w:t>
-      </w:r>
+        <w:t>DROP TABLE IF EXISTS Lowest_10_</w:t>
+      </w:r>
+      <w:proofErr w:type="gramStart"/>
+      <w:r>
+        <w:rPr>
+          <w:rFonts w:ascii="Lato" w:eastAsia="Times New Roman" w:hAnsi="Lato" w:cs="Times New Roman"/>
+          <w:color w:val="333333"/>
+          <w:kern w:val="0"/>
+          <w:sz w:val="24"/>
+          <w:szCs w:val="24"/>
+          <w14:ligatures w14:val="none"/>
+        </w:rPr>
+        <w:t>Summary;</w:t>
+      </w:r>
+      <w:proofErr w:type="gramEnd"/>
+    </w:p>
+    <w:p>
+      <w:pPr>
+        <w:shd w:val="clear" w:color="auto" w:fill="FFFFFF"/>
+        <w:spacing w:after="0" w:line="240" w:lineRule="auto"/>
+        <w:rPr>
+          <w:rFonts w:ascii="Lato" w:eastAsia="Times New Roman" w:hAnsi="Lato" w:cs="Times New Roman"/>
+          <w:color w:val="333333"/>
+          <w:kern w:val="0"/>
+          <w:sz w:val="24"/>
+          <w:szCs w:val="24"/>
+          <w14:ligatures w14:val="none"/>
+        </w:rPr>
+      </w:pPr>
+    </w:p>
+    <w:p>
+      <w:pPr>
+        <w:shd w:val="clear" w:color="auto" w:fill="FFFFFF"/>
+        <w:spacing w:after="0" w:line="240" w:lineRule="auto"/>
+        <w:rPr>
+          <w:rFonts w:ascii="Lato" w:eastAsia="Times New Roman" w:hAnsi="Lato" w:cs="Times New Roman"/>
+          <w:color w:val="333333"/>
+          <w:kern w:val="0"/>
+          <w:sz w:val="24"/>
+          <w:szCs w:val="24"/>
+          <w14:ligatures w14:val="none"/>
+        </w:rPr>
+      </w:pPr>
+      <w:r>
+        <w:rPr>
+          <w:rFonts w:ascii="Lato" w:eastAsia="Times New Roman" w:hAnsi="Lato" w:cs="Times New Roman"/>
+          <w:color w:val="333333"/>
+          <w:kern w:val="0"/>
+          <w:sz w:val="24"/>
+          <w:szCs w:val="24"/>
+          <w14:ligatures w14:val="none"/>
+        </w:rPr>
+        <w:t>CREATE TABLE Lowest_10_</w:t>
+      </w:r>
+      <w:proofErr w:type="gramStart"/>
+      <w:r>
+        <w:rPr>
+          <w:rFonts w:ascii="Lato" w:eastAsia="Times New Roman" w:hAnsi="Lato" w:cs="Times New Roman"/>
+          <w:color w:val="333333"/>
+          <w:kern w:val="0"/>
+          <w:sz w:val="24"/>
+          <w:szCs w:val="24"/>
+          <w14:ligatures w14:val="none"/>
+        </w:rPr>
+        <w:t>Summary(</w:t>
+      </w:r>
+      <w:proofErr w:type="gramEnd"/>
     </w:p>
     <w:p>
       <w:pPr>
@@ -3815,32 +4041,80 @@
           <w:szCs w:val="24"/>
           <w14:ligatures w14:val="none"/>
         </w:rPr>
-        <w:t xml:space="preserve"> varchar(90),</w:t>
-      </w:r>
-    </w:p>
-    <w:p>
-      <w:pPr>
-        <w:shd w:val="clear" w:color="auto" w:fill="FFFFFF"/>
-        <w:spacing w:after="0" w:line="240" w:lineRule="auto"/>
-        <w:rPr>
-          <w:rFonts w:ascii="Lato" w:eastAsia="Times New Roman" w:hAnsi="Lato" w:cs="Times New Roman"/>
-          <w:color w:val="333333"/>
-          <w:kern w:val="0"/>
-          <w:sz w:val="24"/>
-          <w:szCs w:val="24"/>
-          <w14:ligatures w14:val="none"/>
-        </w:rPr>
-      </w:pPr>
-      <w:r>
-        <w:rPr>
-          <w:rFonts w:ascii="Lato" w:eastAsia="Times New Roman" w:hAnsi="Lato" w:cs="Times New Roman"/>
-          <w:color w:val="333333"/>
-          <w:kern w:val="0"/>
-          <w:sz w:val="24"/>
-          <w:szCs w:val="24"/>
-          <w14:ligatures w14:val="none"/>
-        </w:rPr>
-        <w:t>email varchar(50),</w:t>
+        <w:t xml:space="preserve"> </w:t>
+      </w:r>
+      <w:proofErr w:type="gramStart"/>
+      <w:r>
+        <w:rPr>
+          <w:rFonts w:ascii="Lato" w:eastAsia="Times New Roman" w:hAnsi="Lato" w:cs="Times New Roman"/>
+          <w:color w:val="333333"/>
+          <w:kern w:val="0"/>
+          <w:sz w:val="24"/>
+          <w:szCs w:val="24"/>
+          <w14:ligatures w14:val="none"/>
+        </w:rPr>
+        <w:t>varchar(</w:t>
+      </w:r>
+      <w:proofErr w:type="gramEnd"/>
+      <w:r>
+        <w:rPr>
+          <w:rFonts w:ascii="Lato" w:eastAsia="Times New Roman" w:hAnsi="Lato" w:cs="Times New Roman"/>
+          <w:color w:val="333333"/>
+          <w:kern w:val="0"/>
+          <w:sz w:val="24"/>
+          <w:szCs w:val="24"/>
+          <w14:ligatures w14:val="none"/>
+        </w:rPr>
+        <w:t>90),</w:t>
+      </w:r>
+    </w:p>
+    <w:p>
+      <w:pPr>
+        <w:shd w:val="clear" w:color="auto" w:fill="FFFFFF"/>
+        <w:spacing w:after="0" w:line="240" w:lineRule="auto"/>
+        <w:rPr>
+          <w:rFonts w:ascii="Lato" w:eastAsia="Times New Roman" w:hAnsi="Lato" w:cs="Times New Roman"/>
+          <w:color w:val="333333"/>
+          <w:kern w:val="0"/>
+          <w:sz w:val="24"/>
+          <w:szCs w:val="24"/>
+          <w14:ligatures w14:val="none"/>
+        </w:rPr>
+      </w:pPr>
+      <w:r>
+        <w:rPr>
+          <w:rFonts w:ascii="Lato" w:eastAsia="Times New Roman" w:hAnsi="Lato" w:cs="Times New Roman"/>
+          <w:color w:val="333333"/>
+          <w:kern w:val="0"/>
+          <w:sz w:val="24"/>
+          <w:szCs w:val="24"/>
+          <w14:ligatures w14:val="none"/>
+        </w:rPr>
+        <w:t xml:space="preserve">email </w:t>
+      </w:r>
+      <w:proofErr w:type="gramStart"/>
+      <w:r>
+        <w:rPr>
+          <w:rFonts w:ascii="Lato" w:eastAsia="Times New Roman" w:hAnsi="Lato" w:cs="Times New Roman"/>
+          <w:color w:val="333333"/>
+          <w:kern w:val="0"/>
+          <w:sz w:val="24"/>
+          <w:szCs w:val="24"/>
+          <w14:ligatures w14:val="none"/>
+        </w:rPr>
+        <w:t>varchar(</w:t>
+      </w:r>
+      <w:proofErr w:type="gramEnd"/>
+      <w:r>
+        <w:rPr>
+          <w:rFonts w:ascii="Lato" w:eastAsia="Times New Roman" w:hAnsi="Lato" w:cs="Times New Roman"/>
+          <w:color w:val="333333"/>
+          <w:kern w:val="0"/>
+          <w:sz w:val="24"/>
+          <w:szCs w:val="24"/>
+          <w14:ligatures w14:val="none"/>
+        </w:rPr>
+        <w:t>50),</w:t>
       </w:r>
     </w:p>
     <w:p>
@@ -3878,8 +4152,21 @@
           <w:szCs w:val="24"/>
           <w14:ligatures w14:val="none"/>
         </w:rPr>
-        <w:t xml:space="preserve"> integer);</w:t>
-      </w:r>
+        <w:t xml:space="preserve"> integer</w:t>
+      </w:r>
+      <w:proofErr w:type="gramStart"/>
+      <w:r>
+        <w:rPr>
+          <w:rFonts w:ascii="Lato" w:eastAsia="Times New Roman" w:hAnsi="Lato" w:cs="Times New Roman"/>
+          <w:color w:val="333333"/>
+          <w:kern w:val="0"/>
+          <w:sz w:val="24"/>
+          <w:szCs w:val="24"/>
+          <w14:ligatures w14:val="none"/>
+        </w:rPr>
+        <w:t>);</w:t>
+      </w:r>
+      <w:proofErr w:type="gramEnd"/>
     </w:p>
     <w:p>
       <w:pPr>
@@ -4000,16 +4287,29 @@
           <w14:ligatures w14:val="none"/>
         </w:rPr>
       </w:pPr>
-      <w:r>
-        <w:rPr>
-          <w:rFonts w:ascii="Lato" w:eastAsia="Times New Roman" w:hAnsi="Lato" w:cs="Times New Roman"/>
-          <w:color w:val="333333"/>
-          <w:kern w:val="0"/>
-          <w:sz w:val="24"/>
-          <w:szCs w:val="24"/>
-          <w14:ligatures w14:val="none"/>
-        </w:rPr>
-        <w:t xml:space="preserve">--  INSERT INTO DETAILED TABLE </w:t>
+      <w:proofErr w:type="gramStart"/>
+      <w:r>
+        <w:rPr>
+          <w:rFonts w:ascii="Lato" w:eastAsia="Times New Roman" w:hAnsi="Lato" w:cs="Times New Roman"/>
+          <w:color w:val="333333"/>
+          <w:kern w:val="0"/>
+          <w:sz w:val="24"/>
+          <w:szCs w:val="24"/>
+          <w14:ligatures w14:val="none"/>
+        </w:rPr>
+        <w:t>--  INSERT</w:t>
+      </w:r>
+      <w:proofErr w:type="gramEnd"/>
+      <w:r>
+        <w:rPr>
+          <w:rFonts w:ascii="Lato" w:eastAsia="Times New Roman" w:hAnsi="Lato" w:cs="Times New Roman"/>
+          <w:color w:val="333333"/>
+          <w:kern w:val="0"/>
+          <w:sz w:val="24"/>
+          <w:szCs w:val="24"/>
+          <w14:ligatures w14:val="none"/>
+        </w:rPr>
+        <w:t xml:space="preserve"> INTO DETAILED TABLE </w:t>
       </w:r>
     </w:p>
     <w:p>
@@ -4076,16 +4376,29 @@
         <w:t xml:space="preserve">SELECT </w:t>
       </w:r>
       <w:proofErr w:type="spellStart"/>
-      <w:r>
-        <w:rPr>
-          <w:rFonts w:ascii="Lato" w:eastAsia="Times New Roman" w:hAnsi="Lato" w:cs="Times New Roman"/>
-          <w:color w:val="333333"/>
-          <w:kern w:val="0"/>
-          <w:sz w:val="24"/>
-          <w:szCs w:val="24"/>
-          <w14:ligatures w14:val="none"/>
-        </w:rPr>
-        <w:t>customer.customer_id</w:t>
+      <w:proofErr w:type="gramStart"/>
+      <w:r>
+        <w:rPr>
+          <w:rFonts w:ascii="Lato" w:eastAsia="Times New Roman" w:hAnsi="Lato" w:cs="Times New Roman"/>
+          <w:color w:val="333333"/>
+          <w:kern w:val="0"/>
+          <w:sz w:val="24"/>
+          <w:szCs w:val="24"/>
+          <w14:ligatures w14:val="none"/>
+        </w:rPr>
+        <w:t>customer.customer</w:t>
+      </w:r>
+      <w:proofErr w:type="gramEnd"/>
+      <w:r>
+        <w:rPr>
+          <w:rFonts w:ascii="Lato" w:eastAsia="Times New Roman" w:hAnsi="Lato" w:cs="Times New Roman"/>
+          <w:color w:val="333333"/>
+          <w:kern w:val="0"/>
+          <w:sz w:val="24"/>
+          <w:szCs w:val="24"/>
+          <w14:ligatures w14:val="none"/>
+        </w:rPr>
+        <w:t>_id</w:t>
       </w:r>
       <w:proofErr w:type="spellEnd"/>
       <w:r>
@@ -4125,16 +4438,29 @@
         <w:tab/>
       </w:r>
       <w:proofErr w:type="spellStart"/>
-      <w:r>
-        <w:rPr>
-          <w:rFonts w:ascii="Lato" w:eastAsia="Times New Roman" w:hAnsi="Lato" w:cs="Times New Roman"/>
-          <w:color w:val="333333"/>
-          <w:kern w:val="0"/>
-          <w:sz w:val="24"/>
-          <w:szCs w:val="24"/>
-          <w14:ligatures w14:val="none"/>
-        </w:rPr>
-        <w:t>customer.store_id</w:t>
+      <w:proofErr w:type="gramStart"/>
+      <w:r>
+        <w:rPr>
+          <w:rFonts w:ascii="Lato" w:eastAsia="Times New Roman" w:hAnsi="Lato" w:cs="Times New Roman"/>
+          <w:color w:val="333333"/>
+          <w:kern w:val="0"/>
+          <w:sz w:val="24"/>
+          <w:szCs w:val="24"/>
+          <w14:ligatures w14:val="none"/>
+        </w:rPr>
+        <w:t>customer.store</w:t>
+      </w:r>
+      <w:proofErr w:type="gramEnd"/>
+      <w:r>
+        <w:rPr>
+          <w:rFonts w:ascii="Lato" w:eastAsia="Times New Roman" w:hAnsi="Lato" w:cs="Times New Roman"/>
+          <w:color w:val="333333"/>
+          <w:kern w:val="0"/>
+          <w:sz w:val="24"/>
+          <w:szCs w:val="24"/>
+          <w14:ligatures w14:val="none"/>
+        </w:rPr>
+        <w:t>_id</w:t>
       </w:r>
       <w:proofErr w:type="spellEnd"/>
       <w:r>
@@ -4183,7 +4509,19 @@
           <w:szCs w:val="24"/>
           <w14:ligatures w14:val="none"/>
         </w:rPr>
-        <w:t>Concat_names</w:t>
+        <w:t>Concat_</w:t>
+      </w:r>
+      <w:proofErr w:type="gramStart"/>
+      <w:r>
+        <w:rPr>
+          <w:rFonts w:ascii="Lato" w:eastAsia="Times New Roman" w:hAnsi="Lato" w:cs="Times New Roman"/>
+          <w:color w:val="333333"/>
+          <w:kern w:val="0"/>
+          <w:sz w:val="24"/>
+          <w:szCs w:val="24"/>
+          <w14:ligatures w14:val="none"/>
+        </w:rPr>
+        <w:t>names</w:t>
       </w:r>
       <w:proofErr w:type="spellEnd"/>
       <w:r>
@@ -4198,6 +4536,7 @@
         <w:t>(</w:t>
       </w:r>
       <w:proofErr w:type="spellStart"/>
+      <w:proofErr w:type="gramEnd"/>
       <w:r>
         <w:rPr>
           <w:rFonts w:ascii="Lato" w:eastAsia="Times New Roman" w:hAnsi="Lato" w:cs="Times New Roman"/>
@@ -4319,9 +4658,21 @@
           <w14:ligatures w14:val="none"/>
         </w:rPr>
         <w:tab/>
+      </w:r>
+      <w:proofErr w:type="gramStart"/>
+      <w:r>
+        <w:rPr>
+          <w:rFonts w:ascii="Lato" w:eastAsia="Times New Roman" w:hAnsi="Lato" w:cs="Times New Roman"/>
+          <w:color w:val="333333"/>
+          <w:kern w:val="0"/>
+          <w:sz w:val="24"/>
+          <w:szCs w:val="24"/>
+          <w14:ligatures w14:val="none"/>
+        </w:rPr>
         <w:t>COUNT(</w:t>
       </w:r>
       <w:proofErr w:type="spellStart"/>
+      <w:proofErr w:type="gramEnd"/>
       <w:r>
         <w:rPr>
           <w:rFonts w:ascii="Lato" w:eastAsia="Times New Roman" w:hAnsi="Lato" w:cs="Times New Roman"/>
@@ -4396,16 +4747,29 @@
         <w:t xml:space="preserve">LEFT JOIN rental ON </w:t>
       </w:r>
       <w:proofErr w:type="spellStart"/>
-      <w:r>
-        <w:rPr>
-          <w:rFonts w:ascii="Lato" w:eastAsia="Times New Roman" w:hAnsi="Lato" w:cs="Times New Roman"/>
-          <w:color w:val="333333"/>
-          <w:kern w:val="0"/>
-          <w:sz w:val="24"/>
-          <w:szCs w:val="24"/>
-          <w14:ligatures w14:val="none"/>
-        </w:rPr>
-        <w:t>customer.customer_id</w:t>
+      <w:proofErr w:type="gramStart"/>
+      <w:r>
+        <w:rPr>
+          <w:rFonts w:ascii="Lato" w:eastAsia="Times New Roman" w:hAnsi="Lato" w:cs="Times New Roman"/>
+          <w:color w:val="333333"/>
+          <w:kern w:val="0"/>
+          <w:sz w:val="24"/>
+          <w:szCs w:val="24"/>
+          <w14:ligatures w14:val="none"/>
+        </w:rPr>
+        <w:t>customer.customer</w:t>
+      </w:r>
+      <w:proofErr w:type="gramEnd"/>
+      <w:r>
+        <w:rPr>
+          <w:rFonts w:ascii="Lato" w:eastAsia="Times New Roman" w:hAnsi="Lato" w:cs="Times New Roman"/>
+          <w:color w:val="333333"/>
+          <w:kern w:val="0"/>
+          <w:sz w:val="24"/>
+          <w:szCs w:val="24"/>
+          <w14:ligatures w14:val="none"/>
+        </w:rPr>
+        <w:t>_id</w:t>
       </w:r>
       <w:proofErr w:type="spellEnd"/>
       <w:r>
@@ -4458,16 +4822,29 @@
         <w:t xml:space="preserve">GROUP BY </w:t>
       </w:r>
       <w:proofErr w:type="spellStart"/>
-      <w:r>
-        <w:rPr>
-          <w:rFonts w:ascii="Lato" w:eastAsia="Times New Roman" w:hAnsi="Lato" w:cs="Times New Roman"/>
-          <w:color w:val="333333"/>
-          <w:kern w:val="0"/>
-          <w:sz w:val="24"/>
-          <w:szCs w:val="24"/>
-          <w14:ligatures w14:val="none"/>
-        </w:rPr>
-        <w:t>customer.customer_id</w:t>
+      <w:proofErr w:type="gramStart"/>
+      <w:r>
+        <w:rPr>
+          <w:rFonts w:ascii="Lato" w:eastAsia="Times New Roman" w:hAnsi="Lato" w:cs="Times New Roman"/>
+          <w:color w:val="333333"/>
+          <w:kern w:val="0"/>
+          <w:sz w:val="24"/>
+          <w:szCs w:val="24"/>
+          <w14:ligatures w14:val="none"/>
+        </w:rPr>
+        <w:t>customer.customer</w:t>
+      </w:r>
+      <w:proofErr w:type="gramEnd"/>
+      <w:r>
+        <w:rPr>
+          <w:rFonts w:ascii="Lato" w:eastAsia="Times New Roman" w:hAnsi="Lato" w:cs="Times New Roman"/>
+          <w:color w:val="333333"/>
+          <w:kern w:val="0"/>
+          <w:sz w:val="24"/>
+          <w:szCs w:val="24"/>
+          <w14:ligatures w14:val="none"/>
+        </w:rPr>
+        <w:t>_id</w:t>
       </w:r>
       <w:proofErr w:type="spellEnd"/>
     </w:p>
@@ -4493,7 +4870,31 @@
           <w:szCs w:val="24"/>
           <w14:ligatures w14:val="none"/>
         </w:rPr>
-        <w:t>ORDER BY COUNT(*);</w:t>
+        <w:t xml:space="preserve">ORDER BY </w:t>
+      </w:r>
+      <w:proofErr w:type="gramStart"/>
+      <w:r>
+        <w:rPr>
+          <w:rFonts w:ascii="Lato" w:eastAsia="Times New Roman" w:hAnsi="Lato" w:cs="Times New Roman"/>
+          <w:color w:val="333333"/>
+          <w:kern w:val="0"/>
+          <w:sz w:val="24"/>
+          <w:szCs w:val="24"/>
+          <w14:ligatures w14:val="none"/>
+        </w:rPr>
+        <w:t>COUNT(</w:t>
+      </w:r>
+      <w:proofErr w:type="gramEnd"/>
+      <w:r>
+        <w:rPr>
+          <w:rFonts w:ascii="Lato" w:eastAsia="Times New Roman" w:hAnsi="Lato" w:cs="Times New Roman"/>
+          <w:color w:val="333333"/>
+          <w:kern w:val="0"/>
+          <w:sz w:val="24"/>
+          <w:szCs w:val="24"/>
+          <w14:ligatures w14:val="none"/>
+        </w:rPr>
+        <w:t>*);</w:t>
       </w:r>
     </w:p>
     <w:p>
@@ -4708,8 +5109,21 @@
           <w:szCs w:val="24"/>
           <w14:ligatures w14:val="none"/>
         </w:rPr>
-        <w:t xml:space="preserve"> on Lowest_10_Detailed;</w:t>
-      </w:r>
+        <w:t xml:space="preserve"> on Lowest_10_</w:t>
+      </w:r>
+      <w:proofErr w:type="gramStart"/>
+      <w:r>
+        <w:rPr>
+          <w:rFonts w:ascii="Lato" w:eastAsia="Times New Roman" w:hAnsi="Lato" w:cs="Times New Roman"/>
+          <w:color w:val="333333"/>
+          <w:kern w:val="0"/>
+          <w:sz w:val="24"/>
+          <w:szCs w:val="24"/>
+          <w14:ligatures w14:val="none"/>
+        </w:rPr>
+        <w:t>Detailed;</w:t>
+      </w:r>
+      <w:proofErr w:type="gramEnd"/>
     </w:p>
     <w:p>
       <w:pPr>
@@ -4837,7 +5251,19 @@
           <w:szCs w:val="24"/>
           <w14:ligatures w14:val="none"/>
         </w:rPr>
-        <w:t>sum_table_update</w:t>
+        <w:t>sum_table_</w:t>
+      </w:r>
+      <w:proofErr w:type="gramStart"/>
+      <w:r>
+        <w:rPr>
+          <w:rFonts w:ascii="Lato" w:eastAsia="Times New Roman" w:hAnsi="Lato" w:cs="Times New Roman"/>
+          <w:color w:val="333333"/>
+          <w:kern w:val="0"/>
+          <w:sz w:val="24"/>
+          <w:szCs w:val="24"/>
+          <w14:ligatures w14:val="none"/>
+        </w:rPr>
+        <w:t>update</w:t>
       </w:r>
       <w:proofErr w:type="spellEnd"/>
       <w:r>
@@ -4849,7 +5275,19 @@
           <w:szCs w:val="24"/>
           <w14:ligatures w14:val="none"/>
         </w:rPr>
-        <w:t>();</w:t>
+        <w:t>(</w:t>
+      </w:r>
+      <w:proofErr w:type="gramEnd"/>
+      <w:r>
+        <w:rPr>
+          <w:rFonts w:ascii="Lato" w:eastAsia="Times New Roman" w:hAnsi="Lato" w:cs="Times New Roman"/>
+          <w:color w:val="333333"/>
+          <w:kern w:val="0"/>
+          <w:sz w:val="24"/>
+          <w:szCs w:val="24"/>
+          <w14:ligatures w14:val="none"/>
+        </w:rPr>
+        <w:t>);</w:t>
       </w:r>
       <w:r>
         <w:rPr>
@@ -4981,7 +5419,31 @@
           <w:szCs w:val="24"/>
           <w14:ligatures w14:val="none"/>
         </w:rPr>
-        <w:t>CREATE PROCEDURE refresh()</w:t>
+        <w:t xml:space="preserve">CREATE PROCEDURE </w:t>
+      </w:r>
+      <w:proofErr w:type="gramStart"/>
+      <w:r>
+        <w:rPr>
+          <w:rFonts w:ascii="Lato" w:eastAsia="Times New Roman" w:hAnsi="Lato" w:cs="Times New Roman"/>
+          <w:color w:val="333333"/>
+          <w:kern w:val="0"/>
+          <w:sz w:val="24"/>
+          <w:szCs w:val="24"/>
+          <w14:ligatures w14:val="none"/>
+        </w:rPr>
+        <w:t>refresh(</w:t>
+      </w:r>
+      <w:proofErr w:type="gramEnd"/>
+      <w:r>
+        <w:rPr>
+          <w:rFonts w:ascii="Lato" w:eastAsia="Times New Roman" w:hAnsi="Lato" w:cs="Times New Roman"/>
+          <w:color w:val="333333"/>
+          <w:kern w:val="0"/>
+          <w:sz w:val="24"/>
+          <w:szCs w:val="24"/>
+          <w14:ligatures w14:val="none"/>
+        </w:rPr>
+        <w:t>)</w:t>
       </w:r>
     </w:p>
     <w:p>
@@ -5059,8 +5521,21 @@
           <w:szCs w:val="24"/>
           <w14:ligatures w14:val="none"/>
         </w:rPr>
-        <w:t>DELETE FROM Lowest_10_Detailed;</w:t>
-      </w:r>
+        <w:t>DELETE FROM Lowest_10_</w:t>
+      </w:r>
+      <w:proofErr w:type="gramStart"/>
+      <w:r>
+        <w:rPr>
+          <w:rFonts w:ascii="Lato" w:eastAsia="Times New Roman" w:hAnsi="Lato" w:cs="Times New Roman"/>
+          <w:color w:val="333333"/>
+          <w:kern w:val="0"/>
+          <w:sz w:val="24"/>
+          <w:szCs w:val="24"/>
+          <w14:ligatures w14:val="none"/>
+        </w:rPr>
+        <w:t>Detailed;</w:t>
+      </w:r>
+      <w:proofErr w:type="gramEnd"/>
     </w:p>
     <w:p>
       <w:pPr>
@@ -5085,8 +5560,21 @@
           <w:szCs w:val="24"/>
           <w14:ligatures w14:val="none"/>
         </w:rPr>
-        <w:t>DELETE FROM Lowest_10_Summary;</w:t>
-      </w:r>
+        <w:t>DELETE FROM Lowest_10_</w:t>
+      </w:r>
+      <w:proofErr w:type="gramStart"/>
+      <w:r>
+        <w:rPr>
+          <w:rFonts w:ascii="Lato" w:eastAsia="Times New Roman" w:hAnsi="Lato" w:cs="Times New Roman"/>
+          <w:color w:val="333333"/>
+          <w:kern w:val="0"/>
+          <w:sz w:val="24"/>
+          <w:szCs w:val="24"/>
+          <w14:ligatures w14:val="none"/>
+        </w:rPr>
+        <w:t>Summary;</w:t>
+      </w:r>
+      <w:proofErr w:type="gramEnd"/>
     </w:p>
     <w:p>
       <w:pPr>
@@ -5155,16 +5643,29 @@
         <w:t xml:space="preserve">SELECT </w:t>
       </w:r>
       <w:proofErr w:type="spellStart"/>
-      <w:r>
-        <w:rPr>
-          <w:rFonts w:ascii="Lato" w:eastAsia="Times New Roman" w:hAnsi="Lato" w:cs="Times New Roman"/>
-          <w:color w:val="333333"/>
-          <w:kern w:val="0"/>
-          <w:sz w:val="24"/>
-          <w:szCs w:val="24"/>
-          <w14:ligatures w14:val="none"/>
-        </w:rPr>
-        <w:t>customer.customer_id</w:t>
+      <w:proofErr w:type="gramStart"/>
+      <w:r>
+        <w:rPr>
+          <w:rFonts w:ascii="Lato" w:eastAsia="Times New Roman" w:hAnsi="Lato" w:cs="Times New Roman"/>
+          <w:color w:val="333333"/>
+          <w:kern w:val="0"/>
+          <w:sz w:val="24"/>
+          <w:szCs w:val="24"/>
+          <w14:ligatures w14:val="none"/>
+        </w:rPr>
+        <w:t>customer.customer</w:t>
+      </w:r>
+      <w:proofErr w:type="gramEnd"/>
+      <w:r>
+        <w:rPr>
+          <w:rFonts w:ascii="Lato" w:eastAsia="Times New Roman" w:hAnsi="Lato" w:cs="Times New Roman"/>
+          <w:color w:val="333333"/>
+          <w:kern w:val="0"/>
+          <w:sz w:val="24"/>
+          <w:szCs w:val="24"/>
+          <w14:ligatures w14:val="none"/>
+        </w:rPr>
+        <w:t>_id</w:t>
       </w:r>
       <w:proofErr w:type="spellEnd"/>
       <w:r>
@@ -5205,16 +5706,29 @@
         <w:tab/>
       </w:r>
       <w:proofErr w:type="spellStart"/>
-      <w:r>
-        <w:rPr>
-          <w:rFonts w:ascii="Lato" w:eastAsia="Times New Roman" w:hAnsi="Lato" w:cs="Times New Roman"/>
-          <w:color w:val="333333"/>
-          <w:kern w:val="0"/>
-          <w:sz w:val="24"/>
-          <w:szCs w:val="24"/>
-          <w14:ligatures w14:val="none"/>
-        </w:rPr>
-        <w:t>customer.store_id</w:t>
+      <w:proofErr w:type="gramStart"/>
+      <w:r>
+        <w:rPr>
+          <w:rFonts w:ascii="Lato" w:eastAsia="Times New Roman" w:hAnsi="Lato" w:cs="Times New Roman"/>
+          <w:color w:val="333333"/>
+          <w:kern w:val="0"/>
+          <w:sz w:val="24"/>
+          <w:szCs w:val="24"/>
+          <w14:ligatures w14:val="none"/>
+        </w:rPr>
+        <w:t>customer.store</w:t>
+      </w:r>
+      <w:proofErr w:type="gramEnd"/>
+      <w:r>
+        <w:rPr>
+          <w:rFonts w:ascii="Lato" w:eastAsia="Times New Roman" w:hAnsi="Lato" w:cs="Times New Roman"/>
+          <w:color w:val="333333"/>
+          <w:kern w:val="0"/>
+          <w:sz w:val="24"/>
+          <w:szCs w:val="24"/>
+          <w14:ligatures w14:val="none"/>
+        </w:rPr>
+        <w:t>_id</w:t>
       </w:r>
       <w:proofErr w:type="spellEnd"/>
       <w:r>
@@ -5256,16 +5770,29 @@
         <w:t>CONCAT (</w:t>
       </w:r>
       <w:proofErr w:type="spellStart"/>
-      <w:r>
-        <w:rPr>
-          <w:rFonts w:ascii="Lato" w:eastAsia="Times New Roman" w:hAnsi="Lato" w:cs="Times New Roman"/>
-          <w:color w:val="333333"/>
-          <w:kern w:val="0"/>
-          <w:sz w:val="24"/>
-          <w:szCs w:val="24"/>
-          <w14:ligatures w14:val="none"/>
-        </w:rPr>
-        <w:t>customer.first_name</w:t>
+      <w:proofErr w:type="gramStart"/>
+      <w:r>
+        <w:rPr>
+          <w:rFonts w:ascii="Lato" w:eastAsia="Times New Roman" w:hAnsi="Lato" w:cs="Times New Roman"/>
+          <w:color w:val="333333"/>
+          <w:kern w:val="0"/>
+          <w:sz w:val="24"/>
+          <w:szCs w:val="24"/>
+          <w14:ligatures w14:val="none"/>
+        </w:rPr>
+        <w:t>customer.first</w:t>
+      </w:r>
+      <w:proofErr w:type="gramEnd"/>
+      <w:r>
+        <w:rPr>
+          <w:rFonts w:ascii="Lato" w:eastAsia="Times New Roman" w:hAnsi="Lato" w:cs="Times New Roman"/>
+          <w:color w:val="333333"/>
+          <w:kern w:val="0"/>
+          <w:sz w:val="24"/>
+          <w:szCs w:val="24"/>
+          <w14:ligatures w14:val="none"/>
+        </w:rPr>
+        <w:t>_name</w:t>
       </w:r>
       <w:proofErr w:type="spellEnd"/>
       <w:r>
@@ -5354,6 +5881,7 @@
         <w:tab/>
       </w:r>
       <w:proofErr w:type="spellStart"/>
+      <w:proofErr w:type="gramStart"/>
       <w:r>
         <w:rPr>
           <w:rFonts w:ascii="Lato" w:eastAsia="Times New Roman" w:hAnsi="Lato" w:cs="Times New Roman"/>
@@ -5366,6 +5894,7 @@
         <w:t>customer.email</w:t>
       </w:r>
       <w:proofErr w:type="spellEnd"/>
+      <w:proofErr w:type="gramEnd"/>
       <w:r>
         <w:rPr>
           <w:rFonts w:ascii="Lato" w:eastAsia="Times New Roman" w:hAnsi="Lato" w:cs="Times New Roman"/>
@@ -5402,9 +5931,21 @@
           <w14:ligatures w14:val="none"/>
         </w:rPr>
         <w:tab/>
+      </w:r>
+      <w:proofErr w:type="gramStart"/>
+      <w:r>
+        <w:rPr>
+          <w:rFonts w:ascii="Lato" w:eastAsia="Times New Roman" w:hAnsi="Lato" w:cs="Times New Roman"/>
+          <w:color w:val="333333"/>
+          <w:kern w:val="0"/>
+          <w:sz w:val="24"/>
+          <w:szCs w:val="24"/>
+          <w14:ligatures w14:val="none"/>
+        </w:rPr>
         <w:t>COUNT(</w:t>
       </w:r>
       <w:proofErr w:type="spellStart"/>
+      <w:proofErr w:type="gramEnd"/>
       <w:r>
         <w:rPr>
           <w:rFonts w:ascii="Lato" w:eastAsia="Times New Roman" w:hAnsi="Lato" w:cs="Times New Roman"/>
@@ -5481,16 +6022,29 @@
         <w:t xml:space="preserve">LEFT JOIN rental ON </w:t>
       </w:r>
       <w:proofErr w:type="spellStart"/>
-      <w:r>
-        <w:rPr>
-          <w:rFonts w:ascii="Lato" w:eastAsia="Times New Roman" w:hAnsi="Lato" w:cs="Times New Roman"/>
-          <w:color w:val="333333"/>
-          <w:kern w:val="0"/>
-          <w:sz w:val="24"/>
-          <w:szCs w:val="24"/>
-          <w14:ligatures w14:val="none"/>
-        </w:rPr>
-        <w:t>customer.customer_id</w:t>
+      <w:proofErr w:type="gramStart"/>
+      <w:r>
+        <w:rPr>
+          <w:rFonts w:ascii="Lato" w:eastAsia="Times New Roman" w:hAnsi="Lato" w:cs="Times New Roman"/>
+          <w:color w:val="333333"/>
+          <w:kern w:val="0"/>
+          <w:sz w:val="24"/>
+          <w:szCs w:val="24"/>
+          <w14:ligatures w14:val="none"/>
+        </w:rPr>
+        <w:t>customer.customer</w:t>
+      </w:r>
+      <w:proofErr w:type="gramEnd"/>
+      <w:r>
+        <w:rPr>
+          <w:rFonts w:ascii="Lato" w:eastAsia="Times New Roman" w:hAnsi="Lato" w:cs="Times New Roman"/>
+          <w:color w:val="333333"/>
+          <w:kern w:val="0"/>
+          <w:sz w:val="24"/>
+          <w:szCs w:val="24"/>
+          <w14:ligatures w14:val="none"/>
+        </w:rPr>
+        <w:t>_id</w:t>
       </w:r>
       <w:proofErr w:type="spellEnd"/>
       <w:r>
@@ -5544,16 +6098,29 @@
         <w:t xml:space="preserve">GROUP BY </w:t>
       </w:r>
       <w:proofErr w:type="spellStart"/>
-      <w:r>
-        <w:rPr>
-          <w:rFonts w:ascii="Lato" w:eastAsia="Times New Roman" w:hAnsi="Lato" w:cs="Times New Roman"/>
-          <w:color w:val="333333"/>
-          <w:kern w:val="0"/>
-          <w:sz w:val="24"/>
-          <w:szCs w:val="24"/>
-          <w14:ligatures w14:val="none"/>
-        </w:rPr>
-        <w:t>customer.customer_id</w:t>
+      <w:proofErr w:type="gramStart"/>
+      <w:r>
+        <w:rPr>
+          <w:rFonts w:ascii="Lato" w:eastAsia="Times New Roman" w:hAnsi="Lato" w:cs="Times New Roman"/>
+          <w:color w:val="333333"/>
+          <w:kern w:val="0"/>
+          <w:sz w:val="24"/>
+          <w:szCs w:val="24"/>
+          <w14:ligatures w14:val="none"/>
+        </w:rPr>
+        <w:t>customer.customer</w:t>
+      </w:r>
+      <w:proofErr w:type="gramEnd"/>
+      <w:r>
+        <w:rPr>
+          <w:rFonts w:ascii="Lato" w:eastAsia="Times New Roman" w:hAnsi="Lato" w:cs="Times New Roman"/>
+          <w:color w:val="333333"/>
+          <w:kern w:val="0"/>
+          <w:sz w:val="24"/>
+          <w:szCs w:val="24"/>
+          <w14:ligatures w14:val="none"/>
+        </w:rPr>
+        <w:t>_id</w:t>
       </w:r>
       <w:proofErr w:type="spellEnd"/>
     </w:p>
@@ -5580,7 +6147,31 @@
           <w:szCs w:val="24"/>
           <w14:ligatures w14:val="none"/>
         </w:rPr>
-        <w:t>ORDER BY COUNT(*)</w:t>
+        <w:t xml:space="preserve">ORDER BY </w:t>
+      </w:r>
+      <w:proofErr w:type="gramStart"/>
+      <w:r>
+        <w:rPr>
+          <w:rFonts w:ascii="Lato" w:eastAsia="Times New Roman" w:hAnsi="Lato" w:cs="Times New Roman"/>
+          <w:color w:val="333333"/>
+          <w:kern w:val="0"/>
+          <w:sz w:val="24"/>
+          <w:szCs w:val="24"/>
+          <w14:ligatures w14:val="none"/>
+        </w:rPr>
+        <w:t>COUNT(</w:t>
+      </w:r>
+      <w:proofErr w:type="gramEnd"/>
+      <w:r>
+        <w:rPr>
+          <w:rFonts w:ascii="Lato" w:eastAsia="Times New Roman" w:hAnsi="Lato" w:cs="Times New Roman"/>
+          <w:color w:val="333333"/>
+          <w:kern w:val="0"/>
+          <w:sz w:val="24"/>
+          <w:szCs w:val="24"/>
+          <w14:ligatures w14:val="none"/>
+        </w:rPr>
+        <w:t>*)</w:t>
       </w:r>
     </w:p>
     <w:p>
@@ -5647,7 +6238,31 @@
           <w:szCs w:val="24"/>
           <w14:ligatures w14:val="none"/>
         </w:rPr>
-        <w:t>CALL refresh();</w:t>
+        <w:t xml:space="preserve">CALL </w:t>
+      </w:r>
+      <w:proofErr w:type="gramStart"/>
+      <w:r>
+        <w:rPr>
+          <w:rFonts w:ascii="Lato" w:eastAsia="Times New Roman" w:hAnsi="Lato" w:cs="Times New Roman"/>
+          <w:color w:val="333333"/>
+          <w:kern w:val="0"/>
+          <w:sz w:val="24"/>
+          <w:szCs w:val="24"/>
+          <w14:ligatures w14:val="none"/>
+        </w:rPr>
+        <w:t>refresh(</w:t>
+      </w:r>
+      <w:proofErr w:type="gramEnd"/>
+      <w:r>
+        <w:rPr>
+          <w:rFonts w:ascii="Lato" w:eastAsia="Times New Roman" w:hAnsi="Lato" w:cs="Times New Roman"/>
+          <w:color w:val="333333"/>
+          <w:kern w:val="0"/>
+          <w:sz w:val="24"/>
+          <w:szCs w:val="24"/>
+          <w14:ligatures w14:val="none"/>
+        </w:rPr>
+        <w:t>);</w:t>
       </w:r>
     </w:p>
     <w:p>
@@ -6243,30 +6858,110 @@
           <w14:ligatures w14:val="none"/>
         </w:rPr>
       </w:pPr>
-      <w:r>
-        <w:rPr>
-          <w:rFonts w:ascii="Lato" w:eastAsia="Times New Roman" w:hAnsi="Lato" w:cs="Times New Roman"/>
-          <w:color w:val="333333"/>
-          <w:kern w:val="0"/>
-          <w:sz w:val="24"/>
-          <w:szCs w:val="24"/>
-          <w14:ligatures w14:val="none"/>
-        </w:rPr>
-        <w:t xml:space="preserve">Here is a link to </w:t>
-      </w:r>
-      <w:proofErr w:type="spellStart"/>
-      <w:r>
-        <w:rPr>
-          <w:rFonts w:ascii="Lato" w:eastAsia="Times New Roman" w:hAnsi="Lato" w:cs="Times New Roman"/>
-          <w:color w:val="333333"/>
-          <w:kern w:val="0"/>
-          <w:sz w:val="24"/>
-          <w:szCs w:val="24"/>
-          <w14:ligatures w14:val="none"/>
-        </w:rPr>
-        <w:t>a;dslkfja;dlkfja;sldkfja</w:t>
-      </w:r>
-      <w:proofErr w:type="spellEnd"/>
+      <w:hyperlink r:id="rId5" w:history="1">
+        <w:r>
+          <w:rPr>
+            <w:rStyle w:val="Hyperlink"/>
+            <w:rFonts w:ascii="Lato" w:eastAsia="Times New Roman" w:hAnsi="Lato" w:cs="Times New Roman"/>
+            <w:kern w:val="0"/>
+            <w:sz w:val="24"/>
+            <w:szCs w:val="24"/>
+            <w14:ligatures w14:val="none"/>
+          </w:rPr>
+          <w:t>Here</w:t>
+        </w:r>
+      </w:hyperlink>
+      <w:r>
+        <w:rPr>
+          <w:rFonts w:ascii="Lato" w:eastAsia="Times New Roman" w:hAnsi="Lato" w:cs="Times New Roman"/>
+          <w:color w:val="333333"/>
+          <w:kern w:val="0"/>
+          <w:sz w:val="24"/>
+          <w:szCs w:val="24"/>
+          <w14:ligatures w14:val="none"/>
+        </w:rPr>
+        <w:t xml:space="preserve"> is a link to </w:t>
+      </w:r>
+      <w:r>
+        <w:rPr>
+          <w:rFonts w:ascii="Lato" w:eastAsia="Times New Roman" w:hAnsi="Lato" w:cs="Times New Roman"/>
+          <w:color w:val="333333"/>
+          <w:kern w:val="0"/>
+          <w:sz w:val="24"/>
+          <w:szCs w:val="24"/>
+          <w14:ligatures w14:val="none"/>
+        </w:rPr>
+        <w:t xml:space="preserve">my presentation:  </w:t>
+      </w:r>
+    </w:p>
+    <w:p>
+      <w:pPr>
+        <w:shd w:val="clear" w:color="auto" w:fill="FFFFFF"/>
+        <w:spacing w:after="0" w:line="240" w:lineRule="auto"/>
+        <w:rPr>
+          <w:rFonts w:ascii="Lato" w:eastAsia="Times New Roman" w:hAnsi="Lato" w:cs="Times New Roman"/>
+          <w:color w:val="333333"/>
+          <w:kern w:val="0"/>
+          <w:sz w:val="24"/>
+          <w:szCs w:val="24"/>
+          <w14:ligatures w14:val="none"/>
+        </w:rPr>
+      </w:pPr>
+    </w:p>
+    <w:p>
+      <w:pPr>
+        <w:shd w:val="clear" w:color="auto" w:fill="FFFFFF"/>
+        <w:spacing w:after="0" w:line="240" w:lineRule="auto"/>
+        <w:rPr>
+          <w:rFonts w:ascii="Lato" w:eastAsia="Times New Roman" w:hAnsi="Lato" w:cs="Times New Roman"/>
+          <w:color w:val="333333"/>
+          <w:kern w:val="0"/>
+          <w:sz w:val="24"/>
+          <w:szCs w:val="24"/>
+          <w14:ligatures w14:val="none"/>
+        </w:rPr>
+      </w:pPr>
+    </w:p>
+    <w:p>
+      <w:pPr>
+        <w:shd w:val="clear" w:color="auto" w:fill="FFFFFF"/>
+        <w:spacing w:after="0" w:line="240" w:lineRule="auto"/>
+        <w:rPr>
+          <w:rFonts w:ascii="Lato" w:eastAsia="Times New Roman" w:hAnsi="Lato" w:cs="Times New Roman"/>
+          <w:color w:val="333333"/>
+          <w:kern w:val="0"/>
+          <w:sz w:val="24"/>
+          <w:szCs w:val="24"/>
+          <w14:ligatures w14:val="none"/>
+        </w:rPr>
+      </w:pPr>
+      <w:hyperlink r:id="rId6" w:history="1">
+        <w:r>
+          <w:rPr>
+            <w:rStyle w:val="Hyperlink"/>
+            <w:rFonts w:ascii="Lato" w:eastAsia="Times New Roman" w:hAnsi="Lato" w:cs="Times New Roman"/>
+            <w:kern w:val="0"/>
+            <w:sz w:val="24"/>
+            <w:szCs w:val="24"/>
+            <w14:ligatures w14:val="none"/>
+          </w:rPr>
+          <w:t>https://wgu.hosted.panopto.com/Panopto/Pages/Viewer.aspx?id=6c3402d9-3746-4395-85ec-b0a901485694</w:t>
+        </w:r>
+      </w:hyperlink>
+    </w:p>
+    <w:p>
+      <w:pPr>
+        <w:shd w:val="clear" w:color="auto" w:fill="FFFFFF"/>
+        <w:spacing w:after="0" w:line="240" w:lineRule="auto"/>
+        <w:rPr>
+          <w:rFonts w:ascii="Lato" w:eastAsia="Times New Roman" w:hAnsi="Lato" w:cs="Times New Roman"/>
+          <w:color w:val="333333"/>
+          <w:kern w:val="0"/>
+          <w:sz w:val="21"/>
+          <w:szCs w:val="21"/>
+          <w14:ligatures w14:val="none"/>
+        </w:rPr>
+      </w:pPr>
     </w:p>
     <w:p>
       <w:pPr>
@@ -6761,8 +7456,9 @@
           <w:szCs w:val="21"/>
           <w14:ligatures w14:val="none"/>
         </w:rPr>
-        <w:t>File name may contain only letters, numbers, spaces, and these symbols: ! - _ . * ' ( )</w:t>
-      </w:r>
+        <w:t>File name may contain only letters, numbers, spaces, and these symbols</w:t>
+      </w:r>
+      <w:proofErr w:type="gramStart"/>
       <w:r>
         <w:rPr>
           <w:rFonts w:ascii="Lato" w:eastAsia="Times New Roman" w:hAnsi="Lato" w:cs="Times New Roman"/>
@@ -6774,6 +7470,48 @@
           <w:szCs w:val="21"/>
           <w14:ligatures w14:val="none"/>
         </w:rPr>
+        <w:t>: !</w:t>
+      </w:r>
+      <w:proofErr w:type="gramEnd"/>
+      <w:r>
+        <w:rPr>
+          <w:rFonts w:ascii="Lato" w:eastAsia="Times New Roman" w:hAnsi="Lato" w:cs="Times New Roman"/>
+          <w:i/>
+          <w:iCs/>
+          <w:color w:val="333333"/>
+          <w:kern w:val="0"/>
+          <w:sz w:val="21"/>
+          <w:szCs w:val="21"/>
+          <w14:ligatures w14:val="none"/>
+        </w:rPr>
+        <w:t xml:space="preserve"> - _ . * ' </w:t>
+      </w:r>
+      <w:proofErr w:type="gramStart"/>
+      <w:r>
+        <w:rPr>
+          <w:rFonts w:ascii="Lato" w:eastAsia="Times New Roman" w:hAnsi="Lato" w:cs="Times New Roman"/>
+          <w:i/>
+          <w:iCs/>
+          <w:color w:val="333333"/>
+          <w:kern w:val="0"/>
+          <w:sz w:val="21"/>
+          <w:szCs w:val="21"/>
+          <w14:ligatures w14:val="none"/>
+        </w:rPr>
+        <w:t>( )</w:t>
+      </w:r>
+      <w:proofErr w:type="gramEnd"/>
+      <w:r>
+        <w:rPr>
+          <w:rFonts w:ascii="Lato" w:eastAsia="Times New Roman" w:hAnsi="Lato" w:cs="Times New Roman"/>
+          <w:i/>
+          <w:iCs/>
+          <w:color w:val="333333"/>
+          <w:kern w:val="0"/>
+          <w:sz w:val="21"/>
+          <w:szCs w:val="21"/>
+          <w14:ligatures w14:val="none"/>
+        </w:rPr>
         <w:br/>
         <w:t>File size limit: 200 MB</w:t>
       </w:r>
@@ -6789,6 +7527,19 @@
           <w14:ligatures w14:val="none"/>
         </w:rPr>
         <w:br/>
+      </w:r>
+      <w:r>
+        <w:rPr>
+          <w:rFonts w:ascii="Lato" w:eastAsia="Times New Roman" w:hAnsi="Lato" w:cs="Times New Roman"/>
+          <w:i/>
+          <w:iCs/>
+          <w:color w:val="333333"/>
+          <w:kern w:val="0"/>
+          <w:sz w:val="21"/>
+          <w:szCs w:val="21"/>
+          <w14:ligatures w14:val="none"/>
+        </w:rPr>
+        <w:lastRenderedPageBreak/>
         <w:t xml:space="preserve">File types allowed: doc, docx, rtf, </w:t>
       </w:r>
       <w:proofErr w:type="spellStart"/>
@@ -7871,6 +8622,29 @@
       <w:contextualSpacing/>
     </w:pPr>
   </w:style>
+  <w:style w:type="character" w:styleId="Hyperlink">
+    <w:name w:val="Hyperlink"/>
+    <w:basedOn w:val="DefaultParagraphFont"/>
+    <w:uiPriority w:val="99"/>
+    <w:unhideWhenUsed/>
+    <w:rsid w:val="00FE4E2F"/>
+    <w:rPr>
+      <w:color w:val="0563C1" w:themeColor="hyperlink"/>
+      <w:u w:val="single"/>
+    </w:rPr>
+  </w:style>
+  <w:style w:type="character" w:styleId="UnresolvedMention">
+    <w:name w:val="Unresolved Mention"/>
+    <w:basedOn w:val="DefaultParagraphFont"/>
+    <w:uiPriority w:val="99"/>
+    <w:semiHidden/>
+    <w:unhideWhenUsed/>
+    <w:rsid w:val="00FE4E2F"/>
+    <w:rPr>
+      <w:color w:val="605E5C"/>
+      <w:shd w:val="clear" w:color="auto" w:fill="E1DFDD"/>
+    </w:rPr>
+  </w:style>
 </w:styles>
 </file>
 

</xml_diff>